<commit_message>
Update Cover Page for TDD
</commit_message>
<xml_diff>
--- a/TDD.docx
+++ b/TDD.docx
@@ -21,8 +21,20 @@
         <w:rPr>
           <w:b/>
         </w:rPr>
+        <w:t xml:space="preserve">UECS3173 </w:t>
+      </w:r>
+      <w:r>
+        <w:rPr>
+          <w:b/>
+        </w:rPr>
         <w:t>PROGRAMMING WITH GAME ENGINE</w:t>
       </w:r>
+      <w:r>
+        <w:rPr>
+          <w:b/>
+        </w:rPr>
+        <w:t>S</w:t>
+      </w:r>
     </w:p>
     <w:p>
       <w:pPr>
@@ -163,22 +175,6 @@
         </w:rPr>
         <w:t>ALCHEMYSTIC</w:t>
       </w:r>
-    </w:p>
-    <w:p>
-      <w:pPr>
-        <w:jc w:val="center"/>
-        <w:rPr>
-          <w:b/>
-        </w:rPr>
-      </w:pPr>
-    </w:p>
-    <w:p>
-      <w:pPr>
-        <w:jc w:val="center"/>
-        <w:rPr>
-          <w:b/>
-        </w:rPr>
-      </w:pPr>
     </w:p>
     <w:p>
       <w:pPr>
@@ -256,58 +252,361 @@
     </w:p>
     <w:p>
       <w:pPr>
+        <w:jc w:val="center"/>
         <w:rPr>
           <w:b/>
         </w:rPr>
       </w:pPr>
     </w:p>
-    <w:p>
-      <w:pPr>
-        <w:jc w:val="center"/>
-        <w:rPr>
-          <w:b/>
-        </w:rPr>
-      </w:pPr>
-      <w:r>
-        <w:rPr>
-          <w:b/>
-        </w:rPr>
-        <w:t>GOH CHONG XIAN</w:t>
-      </w:r>
-    </w:p>
-    <w:p>
-      <w:pPr>
-        <w:jc w:val="center"/>
-        <w:rPr>
-          <w:b/>
-        </w:rPr>
-      </w:pPr>
-    </w:p>
-    <w:p>
-      <w:pPr>
-        <w:jc w:val="center"/>
-        <w:rPr>
-          <w:b/>
-        </w:rPr>
-        <w:sectPr>
-          <w:pgSz w:w="11909" w:h="16834" w:code="9"/>
-          <w:pgMar w:top="1440" w:right="1440" w:bottom="1440" w:left="1440" w:header="851" w:footer="851" w:gutter="0"/>
-          <w:cols w:space="720"/>
-          <w:docGrid w:linePitch="360"/>
-        </w:sectPr>
-      </w:pPr>
-      <w:r>
-        <w:rPr>
-          <w:b/>
-        </w:rPr>
-        <w:t>HAH JIAN YONG</w:t>
-      </w:r>
-    </w:p>
+    <w:tbl>
+      <w:tblPr>
+        <w:tblStyle w:val="PlainTable4"/>
+        <w:tblpPr w:leftFromText="180" w:rightFromText="180" w:vertAnchor="text" w:horzAnchor="margin" w:tblpY="-28"/>
+        <w:tblW w:w="8995" w:type="dxa"/>
+        <w:tblLook w:val="00A0" w:firstRow="1" w:lastRow="0" w:firstColumn="1" w:lastColumn="0" w:noHBand="0" w:noVBand="0"/>
+      </w:tblPr>
+      <w:tblGrid>
+        <w:gridCol w:w="638"/>
+        <w:gridCol w:w="2777"/>
+        <w:gridCol w:w="2250"/>
+        <w:gridCol w:w="3330"/>
+      </w:tblGrid>
+      <w:tr>
+        <w:trPr>
+          <w:cnfStyle w:val="100000000000" w:firstRow="1" w:lastRow="0" w:firstColumn="0" w:lastColumn="0" w:oddVBand="0" w:evenVBand="0" w:oddHBand="0" w:evenHBand="0" w:firstRowFirstColumn="0" w:firstRowLastColumn="0" w:lastRowFirstColumn="0" w:lastRowLastColumn="0"/>
+          <w:trHeight w:val="625"/>
+        </w:trPr>
+        <w:tc>
+          <w:tcPr>
+            <w:cnfStyle w:val="001000000000" w:firstRow="0" w:lastRow="0" w:firstColumn="1" w:lastColumn="0" w:oddVBand="0" w:evenVBand="0" w:oddHBand="0" w:evenHBand="0" w:firstRowFirstColumn="0" w:firstRowLastColumn="0" w:lastRowFirstColumn="0" w:lastRowLastColumn="0"/>
+            <w:tcW w:w="638" w:type="dxa"/>
+            <w:shd w:val="clear" w:color="auto" w:fill="F2F2F2" w:themeFill="background1" w:themeFillShade="F2"/>
+            <w:vAlign w:val="center"/>
+          </w:tcPr>
+          <w:p>
+            <w:pPr>
+              <w:spacing w:line="240" w:lineRule="auto"/>
+              <w:contextualSpacing/>
+              <w:jc w:val="center"/>
+              <w:rPr>
+                <w:b w:val="0"/>
+                <w:bCs w:val="0"/>
+                <w:lang w:val="sv-SE"/>
+              </w:rPr>
+            </w:pPr>
+            <w:r>
+              <w:rPr>
+                <w:lang w:val="sv-SE"/>
+              </w:rPr>
+              <w:t>No.</w:t>
+            </w:r>
+          </w:p>
+        </w:tc>
+        <w:tc>
+          <w:tcPr>
+            <w:cnfStyle w:val="000010000000" w:firstRow="0" w:lastRow="0" w:firstColumn="0" w:lastColumn="0" w:oddVBand="1" w:evenVBand="0" w:oddHBand="0" w:evenHBand="0" w:firstRowFirstColumn="0" w:firstRowLastColumn="0" w:lastRowFirstColumn="0" w:lastRowLastColumn="0"/>
+            <w:tcW w:w="2777" w:type="dxa"/>
+            <w:vAlign w:val="center"/>
+          </w:tcPr>
+          <w:p>
+            <w:pPr>
+              <w:spacing w:line="240" w:lineRule="auto"/>
+              <w:contextualSpacing/>
+              <w:jc w:val="center"/>
+              <w:rPr>
+                <w:b w:val="0"/>
+                <w:bCs w:val="0"/>
+                <w:lang w:val="sv-SE"/>
+              </w:rPr>
+            </w:pPr>
+            <w:r>
+              <w:rPr>
+                <w:lang w:val="sv-SE"/>
+              </w:rPr>
+              <w:t>Name</w:t>
+            </w:r>
+          </w:p>
+        </w:tc>
+        <w:tc>
+          <w:tcPr>
+            <w:tcW w:w="2250" w:type="dxa"/>
+            <w:shd w:val="clear" w:color="auto" w:fill="F2F2F2" w:themeFill="background1" w:themeFillShade="F2"/>
+            <w:vAlign w:val="center"/>
+          </w:tcPr>
+          <w:p>
+            <w:pPr>
+              <w:spacing w:line="240" w:lineRule="auto"/>
+              <w:contextualSpacing/>
+              <w:jc w:val="center"/>
+              <w:cnfStyle w:val="100000000000" w:firstRow="1" w:lastRow="0" w:firstColumn="0" w:lastColumn="0" w:oddVBand="0" w:evenVBand="0" w:oddHBand="0" w:evenHBand="0" w:firstRowFirstColumn="0" w:firstRowLastColumn="0" w:lastRowFirstColumn="0" w:lastRowLastColumn="0"/>
+              <w:rPr>
+                <w:b w:val="0"/>
+                <w:bCs w:val="0"/>
+                <w:lang w:val="sv-SE"/>
+              </w:rPr>
+            </w:pPr>
+            <w:r>
+              <w:rPr>
+                <w:lang w:val="sv-SE"/>
+              </w:rPr>
+              <w:t>Student ID</w:t>
+            </w:r>
+          </w:p>
+        </w:tc>
+        <w:tc>
+          <w:tcPr>
+            <w:cnfStyle w:val="000010000000" w:firstRow="0" w:lastRow="0" w:firstColumn="0" w:lastColumn="0" w:oddVBand="1" w:evenVBand="0" w:oddHBand="0" w:evenHBand="0" w:firstRowFirstColumn="0" w:firstRowLastColumn="0" w:lastRowFirstColumn="0" w:lastRowLastColumn="0"/>
+            <w:tcW w:w="3330" w:type="dxa"/>
+            <w:vAlign w:val="center"/>
+          </w:tcPr>
+          <w:p>
+            <w:pPr>
+              <w:spacing w:line="240" w:lineRule="auto"/>
+              <w:contextualSpacing/>
+              <w:jc w:val="center"/>
+              <w:rPr>
+                <w:b w:val="0"/>
+                <w:bCs w:val="0"/>
+                <w:lang w:val="sv-SE"/>
+              </w:rPr>
+            </w:pPr>
+            <w:r>
+              <w:rPr>
+                <w:lang w:val="sv-SE"/>
+              </w:rPr>
+              <w:t>Course/ Year &amp; Semester</w:t>
+            </w:r>
+          </w:p>
+        </w:tc>
+      </w:tr>
+      <w:tr>
+        <w:trPr>
+          <w:cnfStyle w:val="000000100000" w:firstRow="0" w:lastRow="0" w:firstColumn="0" w:lastColumn="0" w:oddVBand="0" w:evenVBand="0" w:oddHBand="1" w:evenHBand="0" w:firstRowFirstColumn="0" w:firstRowLastColumn="0" w:lastRowFirstColumn="0" w:lastRowLastColumn="0"/>
+          <w:trHeight w:val="625"/>
+        </w:trPr>
+        <w:tc>
+          <w:tcPr>
+            <w:cnfStyle w:val="001000000000" w:firstRow="0" w:lastRow="0" w:firstColumn="1" w:lastColumn="0" w:oddVBand="0" w:evenVBand="0" w:oddHBand="0" w:evenHBand="0" w:firstRowFirstColumn="0" w:firstRowLastColumn="0" w:lastRowFirstColumn="0" w:lastRowLastColumn="0"/>
+            <w:tcW w:w="638" w:type="dxa"/>
+            <w:shd w:val="clear" w:color="auto" w:fill="FFFFFF" w:themeFill="background1"/>
+            <w:vAlign w:val="center"/>
+          </w:tcPr>
+          <w:p>
+            <w:pPr>
+              <w:jc w:val="center"/>
+              <w:rPr>
+                <w:lang w:val="sv-SE"/>
+              </w:rPr>
+            </w:pPr>
+            <w:r>
+              <w:rPr>
+                <w:lang w:val="sv-SE"/>
+              </w:rPr>
+              <w:t>1</w:t>
+            </w:r>
+            <w:r>
+              <w:rPr>
+                <w:lang w:val="sv-SE"/>
+              </w:rPr>
+              <w:t>.</w:t>
+            </w:r>
+          </w:p>
+        </w:tc>
+        <w:tc>
+          <w:tcPr>
+            <w:cnfStyle w:val="000010000000" w:firstRow="0" w:lastRow="0" w:firstColumn="0" w:lastColumn="0" w:oddVBand="1" w:evenVBand="0" w:oddHBand="0" w:evenHBand="0" w:firstRowFirstColumn="0" w:firstRowLastColumn="0" w:lastRowFirstColumn="0" w:lastRowLastColumn="0"/>
+            <w:tcW w:w="2777" w:type="dxa"/>
+            <w:shd w:val="clear" w:color="auto" w:fill="FFFFFF" w:themeFill="background1"/>
+            <w:vAlign w:val="center"/>
+          </w:tcPr>
+          <w:p>
+            <w:pPr>
+              <w:jc w:val="center"/>
+              <w:rPr>
+                <w:lang w:val="sv-SE"/>
+              </w:rPr>
+            </w:pPr>
+            <w:r>
+              <w:rPr>
+                <w:lang w:val="sv-SE"/>
+              </w:rPr>
+              <w:t>Goh Chong Xian</w:t>
+            </w:r>
+          </w:p>
+        </w:tc>
+        <w:tc>
+          <w:tcPr>
+            <w:tcW w:w="2250" w:type="dxa"/>
+            <w:shd w:val="clear" w:color="auto" w:fill="FFFFFF" w:themeFill="background1"/>
+            <w:vAlign w:val="center"/>
+          </w:tcPr>
+          <w:p>
+            <w:pPr>
+              <w:jc w:val="center"/>
+              <w:cnfStyle w:val="000000100000" w:firstRow="0" w:lastRow="0" w:firstColumn="0" w:lastColumn="0" w:oddVBand="0" w:evenVBand="0" w:oddHBand="1" w:evenHBand="0" w:firstRowFirstColumn="0" w:firstRowLastColumn="0" w:lastRowFirstColumn="0" w:lastRowLastColumn="0"/>
+              <w:rPr>
+                <w:lang w:val="sv-SE"/>
+              </w:rPr>
+            </w:pPr>
+            <w:r>
+              <w:rPr>
+                <w:lang w:val="sv-SE"/>
+              </w:rPr>
+              <w:t>160</w:t>
+            </w:r>
+            <w:r>
+              <w:rPr>
+                <w:lang w:val="sv-SE"/>
+              </w:rPr>
+              <w:t>4378</w:t>
+            </w:r>
+          </w:p>
+        </w:tc>
+        <w:tc>
+          <w:tcPr>
+            <w:cnfStyle w:val="000010000000" w:firstRow="0" w:lastRow="0" w:firstColumn="0" w:lastColumn="0" w:oddVBand="1" w:evenVBand="0" w:oddHBand="0" w:evenHBand="0" w:firstRowFirstColumn="0" w:firstRowLastColumn="0" w:lastRowFirstColumn="0" w:lastRowLastColumn="0"/>
+            <w:tcW w:w="3330" w:type="dxa"/>
+            <w:shd w:val="clear" w:color="auto" w:fill="FFFFFF" w:themeFill="background1"/>
+            <w:vAlign w:val="center"/>
+          </w:tcPr>
+          <w:p>
+            <w:pPr>
+              <w:jc w:val="center"/>
+              <w:rPr>
+                <w:lang w:val="sv-SE"/>
+              </w:rPr>
+            </w:pPr>
+            <w:r>
+              <w:rPr>
+                <w:lang w:val="sv-SE"/>
+              </w:rPr>
+              <w:t xml:space="preserve">SE                     </w:t>
+            </w:r>
+            <w:r>
+              <w:rPr>
+                <w:lang w:val="sv-SE"/>
+              </w:rPr>
+              <w:t>Y3S1</w:t>
+            </w:r>
+          </w:p>
+        </w:tc>
+      </w:tr>
+      <w:tr>
+        <w:trPr>
+          <w:trHeight w:val="625"/>
+        </w:trPr>
+        <w:tc>
+          <w:tcPr>
+            <w:cnfStyle w:val="001000000000" w:firstRow="0" w:lastRow="0" w:firstColumn="1" w:lastColumn="0" w:oddVBand="0" w:evenVBand="0" w:oddHBand="0" w:evenHBand="0" w:firstRowFirstColumn="0" w:firstRowLastColumn="0" w:lastRowFirstColumn="0" w:lastRowLastColumn="0"/>
+            <w:tcW w:w="638" w:type="dxa"/>
+            <w:shd w:val="clear" w:color="auto" w:fill="FFFFFF" w:themeFill="background1"/>
+            <w:vAlign w:val="center"/>
+          </w:tcPr>
+          <w:p>
+            <w:pPr>
+              <w:jc w:val="center"/>
+              <w:rPr>
+                <w:lang w:val="sv-SE"/>
+              </w:rPr>
+            </w:pPr>
+            <w:r>
+              <w:rPr>
+                <w:lang w:val="sv-SE"/>
+              </w:rPr>
+              <w:t>2</w:t>
+            </w:r>
+            <w:r>
+              <w:rPr>
+                <w:lang w:val="sv-SE"/>
+              </w:rPr>
+              <w:t>.</w:t>
+            </w:r>
+          </w:p>
+        </w:tc>
+        <w:tc>
+          <w:tcPr>
+            <w:cnfStyle w:val="000010000000" w:firstRow="0" w:lastRow="0" w:firstColumn="0" w:lastColumn="0" w:oddVBand="1" w:evenVBand="0" w:oddHBand="0" w:evenHBand="0" w:firstRowFirstColumn="0" w:firstRowLastColumn="0" w:lastRowFirstColumn="0" w:lastRowLastColumn="0"/>
+            <w:tcW w:w="2777" w:type="dxa"/>
+            <w:shd w:val="clear" w:color="auto" w:fill="FFFFFF" w:themeFill="background1"/>
+            <w:vAlign w:val="center"/>
+          </w:tcPr>
+          <w:p>
+            <w:pPr>
+              <w:jc w:val="center"/>
+              <w:rPr>
+                <w:lang w:val="sv-SE"/>
+              </w:rPr>
+            </w:pPr>
+            <w:r>
+              <w:rPr>
+                <w:lang w:val="sv-SE"/>
+              </w:rPr>
+              <w:t>Hah Jian Yong</w:t>
+            </w:r>
+          </w:p>
+        </w:tc>
+        <w:tc>
+          <w:tcPr>
+            <w:tcW w:w="2250" w:type="dxa"/>
+            <w:shd w:val="clear" w:color="auto" w:fill="FFFFFF" w:themeFill="background1"/>
+            <w:vAlign w:val="center"/>
+          </w:tcPr>
+          <w:p>
+            <w:pPr>
+              <w:jc w:val="center"/>
+              <w:cnfStyle w:val="000000000000" w:firstRow="0" w:lastRow="0" w:firstColumn="0" w:lastColumn="0" w:oddVBand="0" w:evenVBand="0" w:oddHBand="0" w:evenHBand="0" w:firstRowFirstColumn="0" w:firstRowLastColumn="0" w:lastRowFirstColumn="0" w:lastRowLastColumn="0"/>
+              <w:rPr>
+                <w:lang w:val="sv-SE"/>
+              </w:rPr>
+            </w:pPr>
+            <w:r>
+              <w:rPr>
+                <w:lang w:val="sv-SE"/>
+              </w:rPr>
+              <w:t>1604663</w:t>
+            </w:r>
+          </w:p>
+        </w:tc>
+        <w:tc>
+          <w:tcPr>
+            <w:cnfStyle w:val="000010000000" w:firstRow="0" w:lastRow="0" w:firstColumn="0" w:lastColumn="0" w:oddVBand="1" w:evenVBand="0" w:oddHBand="0" w:evenHBand="0" w:firstRowFirstColumn="0" w:firstRowLastColumn="0" w:lastRowFirstColumn="0" w:lastRowLastColumn="0"/>
+            <w:tcW w:w="3330" w:type="dxa"/>
+            <w:shd w:val="clear" w:color="auto" w:fill="FFFFFF" w:themeFill="background1"/>
+            <w:vAlign w:val="center"/>
+          </w:tcPr>
+          <w:p>
+            <w:pPr>
+              <w:jc w:val="center"/>
+              <w:rPr>
+                <w:lang w:val="sv-SE"/>
+              </w:rPr>
+            </w:pPr>
+            <w:r>
+              <w:rPr>
+                <w:lang w:val="sv-SE"/>
+              </w:rPr>
+              <w:t xml:space="preserve">SE                     </w:t>
+            </w:r>
+            <w:r>
+              <w:rPr>
+                <w:lang w:val="sv-SE"/>
+              </w:rPr>
+              <w:t>Y3S1</w:t>
+            </w:r>
+          </w:p>
+        </w:tc>
+      </w:tr>
+    </w:tbl>
     <w:p>
       <w:pPr>
         <w:pStyle w:val="Heading9"/>
       </w:pPr>
       <w:bookmarkStart w:id="1" w:name="_Toc471743933"/>
+    </w:p>
+    <w:p>
+      <w:pPr>
+        <w:pStyle w:val="Heading9"/>
+      </w:pPr>
       <w:r>
         <w:lastRenderedPageBreak/>
         <w:t>TABLE OF CONTENTS</w:t>
@@ -10736,14 +11035,12 @@
                               </w:rPr>
                               <w:t xml:space="preserve">|   |-- </w:t>
                             </w:r>
-                            <w:proofErr w:type="spellStart"/>
                             <w:r>
                               <w:rPr>
                                 <w:color w:val="000000"/>
                               </w:rPr>
                               <w:t>AfterSealed</w:t>
                             </w:r>
-                            <w:proofErr w:type="spellEnd"/>
                           </w:p>
                           <w:p>
                             <w:pPr>
@@ -10998,16 +11295,8 @@
                               <w:rPr>
                                 <w:color w:val="000000"/>
                               </w:rPr>
-                              <w:t xml:space="preserve">|   |-- </w:t>
+                              <w:t>|   |-- AfterSealed</w:t>
                             </w:r>
-                            <w:proofErr w:type="spellStart"/>
-                            <w:r>
-                              <w:rPr>
-                                <w:color w:val="000000"/>
-                              </w:rPr>
-                              <w:t>AfterSealed</w:t>
-                            </w:r>
-                            <w:proofErr w:type="spellEnd"/>
                           </w:p>
                           <w:p>
                             <w:pPr>
@@ -14464,6 +14753,164 @@
       <w:rFonts w:ascii="Courier New" w:eastAsia="Times New Roman" w:hAnsi="Courier New" w:cs="Courier New"/>
     </w:rPr>
   </w:style>
+  <w:style w:type="table" w:styleId="ListTable1Light-Accent5">
+    <w:name w:val="List Table 1 Light Accent 5"/>
+    <w:basedOn w:val="TableNormal"/>
+    <w:uiPriority w:val="46"/>
+    <w:rsid w:val="003E1E4E"/>
+    <w:tblPr>
+      <w:tblStyleRowBandSize w:val="1"/>
+      <w:tblStyleColBandSize w:val="1"/>
+    </w:tblPr>
+    <w:tblStylePr w:type="firstRow">
+      <w:rPr>
+        <w:b/>
+        <w:bCs/>
+      </w:rPr>
+      <w:tblPr/>
+      <w:tcPr>
+        <w:tcBorders>
+          <w:bottom w:val="single" w:sz="4" w:space="0" w:color="92CDDC" w:themeColor="accent5" w:themeTint="99"/>
+        </w:tcBorders>
+      </w:tcPr>
+    </w:tblStylePr>
+    <w:tblStylePr w:type="lastRow">
+      <w:rPr>
+        <w:b/>
+        <w:bCs/>
+      </w:rPr>
+      <w:tblPr/>
+      <w:tcPr>
+        <w:tcBorders>
+          <w:top w:val="single" w:sz="4" w:space="0" w:color="92CDDC" w:themeColor="accent5" w:themeTint="99"/>
+        </w:tcBorders>
+      </w:tcPr>
+    </w:tblStylePr>
+    <w:tblStylePr w:type="firstCol">
+      <w:rPr>
+        <w:b/>
+        <w:bCs/>
+      </w:rPr>
+    </w:tblStylePr>
+    <w:tblStylePr w:type="lastCol">
+      <w:rPr>
+        <w:b/>
+        <w:bCs/>
+      </w:rPr>
+    </w:tblStylePr>
+    <w:tblStylePr w:type="band1Vert">
+      <w:tblPr/>
+      <w:tcPr>
+        <w:shd w:val="clear" w:color="auto" w:fill="DAEEF3" w:themeFill="accent5" w:themeFillTint="33"/>
+      </w:tcPr>
+    </w:tblStylePr>
+    <w:tblStylePr w:type="band1Horz">
+      <w:tblPr/>
+      <w:tcPr>
+        <w:shd w:val="clear" w:color="auto" w:fill="DAEEF3" w:themeFill="accent5" w:themeFillTint="33"/>
+      </w:tcPr>
+    </w:tblStylePr>
+  </w:style>
+  <w:style w:type="table" w:styleId="GridTable1Light">
+    <w:name w:val="Grid Table 1 Light"/>
+    <w:basedOn w:val="TableNormal"/>
+    <w:uiPriority w:val="46"/>
+    <w:rsid w:val="003E1E4E"/>
+    <w:tblPr>
+      <w:tblStyleRowBandSize w:val="1"/>
+      <w:tblStyleColBandSize w:val="1"/>
+      <w:tblBorders>
+        <w:top w:val="single" w:sz="4" w:space="0" w:color="999999" w:themeColor="text1" w:themeTint="66"/>
+        <w:left w:val="single" w:sz="4" w:space="0" w:color="999999" w:themeColor="text1" w:themeTint="66"/>
+        <w:bottom w:val="single" w:sz="4" w:space="0" w:color="999999" w:themeColor="text1" w:themeTint="66"/>
+        <w:right w:val="single" w:sz="4" w:space="0" w:color="999999" w:themeColor="text1" w:themeTint="66"/>
+        <w:insideH w:val="single" w:sz="4" w:space="0" w:color="999999" w:themeColor="text1" w:themeTint="66"/>
+        <w:insideV w:val="single" w:sz="4" w:space="0" w:color="999999" w:themeColor="text1" w:themeTint="66"/>
+      </w:tblBorders>
+    </w:tblPr>
+    <w:tblStylePr w:type="firstRow">
+      <w:rPr>
+        <w:b/>
+        <w:bCs/>
+      </w:rPr>
+      <w:tblPr/>
+      <w:tcPr>
+        <w:tcBorders>
+          <w:bottom w:val="single" w:sz="12" w:space="0" w:color="666666" w:themeColor="text1" w:themeTint="99"/>
+        </w:tcBorders>
+      </w:tcPr>
+    </w:tblStylePr>
+    <w:tblStylePr w:type="lastRow">
+      <w:rPr>
+        <w:b/>
+        <w:bCs/>
+      </w:rPr>
+      <w:tblPr/>
+      <w:tcPr>
+        <w:tcBorders>
+          <w:top w:val="double" w:sz="2" w:space="0" w:color="666666" w:themeColor="text1" w:themeTint="99"/>
+        </w:tcBorders>
+      </w:tcPr>
+    </w:tblStylePr>
+    <w:tblStylePr w:type="firstCol">
+      <w:rPr>
+        <w:b/>
+        <w:bCs/>
+      </w:rPr>
+    </w:tblStylePr>
+    <w:tblStylePr w:type="lastCol">
+      <w:rPr>
+        <w:b/>
+        <w:bCs/>
+      </w:rPr>
+    </w:tblStylePr>
+  </w:style>
+  <w:style w:type="table" w:styleId="PlainTable4">
+    <w:name w:val="Plain Table 4"/>
+    <w:basedOn w:val="TableNormal"/>
+    <w:uiPriority w:val="44"/>
+    <w:rsid w:val="003E1E4E"/>
+    <w:tblPr>
+      <w:tblStyleRowBandSize w:val="1"/>
+      <w:tblStyleColBandSize w:val="1"/>
+    </w:tblPr>
+    <w:tblStylePr w:type="firstRow">
+      <w:rPr>
+        <w:b/>
+        <w:bCs/>
+      </w:rPr>
+    </w:tblStylePr>
+    <w:tblStylePr w:type="lastRow">
+      <w:rPr>
+        <w:b/>
+        <w:bCs/>
+      </w:rPr>
+    </w:tblStylePr>
+    <w:tblStylePr w:type="firstCol">
+      <w:rPr>
+        <w:b/>
+        <w:bCs/>
+      </w:rPr>
+    </w:tblStylePr>
+    <w:tblStylePr w:type="lastCol">
+      <w:rPr>
+        <w:b/>
+        <w:bCs/>
+      </w:rPr>
+    </w:tblStylePr>
+    <w:tblStylePr w:type="band1Vert">
+      <w:tblPr/>
+      <w:tcPr>
+        <w:shd w:val="clear" w:color="auto" w:fill="F2F2F2" w:themeFill="background1" w:themeFillShade="F2"/>
+      </w:tcPr>
+    </w:tblStylePr>
+    <w:tblStylePr w:type="band1Horz">
+      <w:tblPr/>
+      <w:tcPr>
+        <w:shd w:val="clear" w:color="auto" w:fill="F2F2F2" w:themeFill="background1" w:themeFillShade="F2"/>
+      </w:tcPr>
+    </w:tblStylePr>
+  </w:style>
 </w:styles>
 </file>
 
@@ -14793,7 +15240,7 @@
 </file>
 
 <file path=customXml/itemProps1.xml><?xml version="1.0" encoding="utf-8"?>
-<ds:datastoreItem xmlns:ds="http://schemas.openxmlformats.org/officeDocument/2006/customXml" ds:itemID="{A7E61C6D-ACC4-4309-A323-7B31824A10A7}">
+<ds:datastoreItem xmlns:ds="http://schemas.openxmlformats.org/officeDocument/2006/customXml" ds:itemID="{70584682-5D31-4415-A8EE-4CE5474DB2E1}">
   <ds:schemaRefs>
     <ds:schemaRef ds:uri="http://schemas.openxmlformats.org/officeDocument/2006/bibliography"/>
   </ds:schemaRefs>

</xml_diff>